<commit_message>
Adding changes and updating report
</commit_message>
<xml_diff>
--- a/Project Report.docx
+++ b/Project Report.docx
@@ -52,29 +52,7 @@
           <w:szCs w:val="28"/>
           <w:lang w:eastAsia="en-GB"/>
         </w:rPr>
-        <w:t xml:space="preserve">Reported Tuberculosis cases and the </w:t>
-      </w:r>
-      <w:r>
-        <w:rPr>
-          <w:rFonts w:ascii="Times New Roman" w:eastAsia="Times New Roman" w:hAnsi="Times New Roman" w:cs="Times New Roman"/>
-          <w:b/>
-          <w:bCs/>
-          <w:sz w:val="28"/>
-          <w:szCs w:val="28"/>
-          <w:lang w:eastAsia="en-GB"/>
-        </w:rPr>
-        <w:t>immunization</w:t>
-      </w:r>
-      <w:r>
-        <w:rPr>
-          <w:rFonts w:ascii="Times New Roman" w:eastAsia="Times New Roman" w:hAnsi="Times New Roman" w:cs="Times New Roman"/>
-          <w:b/>
-          <w:bCs/>
-          <w:sz w:val="28"/>
-          <w:szCs w:val="28"/>
-          <w:lang w:eastAsia="en-GB"/>
-        </w:rPr>
-        <w:t xml:space="preserve"> coverage estimates by country in E</w:t>
+        <w:t>Reported Tuberculosis cases and the immunization coverage estimates by country in E</w:t>
       </w:r>
       <w:r>
         <w:rPr>
@@ -820,47 +798,7 @@
           <w:sz w:val="28"/>
           <w:szCs w:val="28"/>
         </w:rPr>
-        <w:t xml:space="preserve">After reading and cleaning the BCG_vaccine csv on pandas, from the </w:t>
-      </w:r>
-      <w:r>
-        <w:rPr>
-          <w:rFonts w:ascii="Arial" w:hAnsi="Arial" w:cs="Arial"/>
-          <w:b/>
-          <w:bCs/>
-          <w:sz w:val="28"/>
-          <w:szCs w:val="28"/>
-        </w:rPr>
-        <w:t>P</w:t>
-      </w:r>
-      <w:r>
-        <w:rPr>
-          <w:rFonts w:ascii="Arial" w:hAnsi="Arial" w:cs="Arial"/>
-          <w:b/>
-          <w:bCs/>
-          <w:sz w:val="28"/>
-          <w:szCs w:val="28"/>
-        </w:rPr>
-        <w:t xml:space="preserve">andas </w:t>
-      </w:r>
-      <w:r>
-        <w:rPr>
-          <w:rFonts w:ascii="Arial" w:hAnsi="Arial" w:cs="Arial"/>
-          <w:b/>
-          <w:bCs/>
-          <w:sz w:val="28"/>
-          <w:szCs w:val="28"/>
-        </w:rPr>
-        <w:t>data frame</w:t>
-      </w:r>
-      <w:r>
-        <w:rPr>
-          <w:rFonts w:ascii="Arial" w:hAnsi="Arial" w:cs="Arial"/>
-          <w:b/>
-          <w:bCs/>
-          <w:sz w:val="28"/>
-          <w:szCs w:val="28"/>
-        </w:rPr>
-        <w:t xml:space="preserve">, it can be noticed that between 2008 and 2012 that the dataset covers, majority of the European countries has between 99% and 92% vaccine coverage. However, Sweden and Ireland have the lowest vaccination rate, 30 to 41% and 21% to 24% respectively. </w:t>
+        <w:t xml:space="preserve">After reading and cleaning the BCG_vaccine csv on pandas, from the Pandas data frame, it can be noticed that between 2008 and 2012 that the dataset covers, majority of the European countries has between 99% and 92% vaccine coverage. However, Sweden and Ireland have the lowest vaccination rate, 30 to 41% and 21% to 24% respectively. </w:t>
       </w:r>
     </w:p>
     <w:p>
@@ -904,27 +842,7 @@
           <w:sz w:val="28"/>
           <w:szCs w:val="28"/>
         </w:rPr>
-        <w:t xml:space="preserve">, Romania, United Kingdom, Poland, France, Germany </w:t>
-      </w:r>
-      <w:r>
-        <w:rPr>
-          <w:rFonts w:ascii="Arial" w:hAnsi="Arial" w:cs="Arial"/>
-          <w:b/>
-          <w:bCs/>
-          <w:sz w:val="28"/>
-          <w:szCs w:val="28"/>
-        </w:rPr>
-        <w:t>has</w:t>
-      </w:r>
-      <w:r>
-        <w:rPr>
-          <w:rFonts w:ascii="Arial" w:hAnsi="Arial" w:cs="Arial"/>
-          <w:b/>
-          <w:bCs/>
-          <w:sz w:val="28"/>
-          <w:szCs w:val="28"/>
-        </w:rPr>
-        <w:t xml:space="preserve"> the highest number of cases respectively while, Iceland, Malta, Luxembourg, Cyprus and Slovakia have the lowest number of cases respectively. </w:t>
+        <w:t xml:space="preserve">, Romania, United Kingdom, Poland, France, Germany has the highest number of cases respectively while, Iceland, Malta, Luxembourg, Cyprus and Slovakia have the lowest number of cases respectively. </w:t>
       </w:r>
     </w:p>
     <w:p>
@@ -2268,17 +2186,7 @@
           <w:sz w:val="28"/>
           <w:szCs w:val="28"/>
         </w:rPr>
-        <w:t xml:space="preserve"> (</w:t>
-      </w:r>
-      <w:r>
-        <w:rPr>
-          <w:rFonts w:ascii="Arial" w:hAnsi="Arial" w:cs="Arial"/>
-          <w:b/>
-          <w:bCs/>
-          <w:sz w:val="28"/>
-          <w:szCs w:val="28"/>
-        </w:rPr>
-        <w:t xml:space="preserve">Relational </w:t>
+        <w:t xml:space="preserve"> (Relational </w:t>
       </w:r>
       <w:r>
         <w:rPr>
@@ -2350,6 +2258,7 @@
           <w:bCs/>
           <w:sz w:val="28"/>
           <w:szCs w:val="28"/>
+          <w:u w:val="single"/>
         </w:rPr>
       </w:pPr>
       <w:r>
@@ -2509,19 +2418,128 @@
           <w:bCs/>
           <w:sz w:val="28"/>
           <w:szCs w:val="28"/>
-        </w:rPr>
-      </w:pPr>
-    </w:p>
-    <w:p>
-      <w:pPr>
-        <w:rPr>
-          <w:rFonts w:ascii="Arial" w:hAnsi="Arial" w:cs="Arial"/>
-          <w:b/>
-          <w:bCs/>
-          <w:sz w:val="28"/>
-          <w:szCs w:val="28"/>
-        </w:rPr>
-      </w:pPr>
+          <w:u w:val="single"/>
+        </w:rPr>
+      </w:pPr>
+      <w:r>
+        <w:rPr>
+          <w:rFonts w:ascii="Arial" w:hAnsi="Arial" w:cs="Arial"/>
+          <w:b/>
+          <w:bCs/>
+          <w:sz w:val="28"/>
+          <w:szCs w:val="28"/>
+          <w:u w:val="single"/>
+        </w:rPr>
+        <w:lastRenderedPageBreak/>
+        <w:t>Task Breakdown</w:t>
+      </w:r>
+    </w:p>
+    <w:p>
+      <w:pPr>
+        <w:rPr>
+          <w:rFonts w:ascii="Arial" w:hAnsi="Arial" w:cs="Arial"/>
+          <w:b/>
+          <w:bCs/>
+          <w:sz w:val="28"/>
+          <w:szCs w:val="28"/>
+        </w:rPr>
+      </w:pPr>
+    </w:p>
+    <w:p>
+      <w:pPr>
+        <w:pStyle w:val="ListParagraph"/>
+        <w:numPr>
+          <w:ilvl w:val="0"/>
+          <w:numId w:val="6"/>
+        </w:numPr>
+        <w:rPr>
+          <w:rFonts w:ascii="Arial" w:hAnsi="Arial" w:cs="Arial"/>
+          <w:b/>
+          <w:bCs/>
+          <w:sz w:val="28"/>
+          <w:szCs w:val="28"/>
+        </w:rPr>
+      </w:pPr>
+      <w:r>
+        <w:rPr>
+          <w:rFonts w:ascii="Arial" w:hAnsi="Arial" w:cs="Arial"/>
+          <w:b/>
+          <w:bCs/>
+          <w:sz w:val="28"/>
+          <w:szCs w:val="28"/>
+        </w:rPr>
+        <w:t>We decided that it would be essential that we present a united front towards this project</w:t>
+      </w:r>
+      <w:r>
+        <w:rPr>
+          <w:rFonts w:ascii="Arial" w:hAnsi="Arial" w:cs="Arial"/>
+          <w:b/>
+          <w:bCs/>
+          <w:sz w:val="28"/>
+          <w:szCs w:val="28"/>
+        </w:rPr>
+        <w:t xml:space="preserve">, </w:t>
+      </w:r>
+      <w:r>
+        <w:rPr>
+          <w:rFonts w:ascii="Arial" w:hAnsi="Arial" w:cs="Arial"/>
+          <w:b/>
+          <w:bCs/>
+          <w:sz w:val="28"/>
+          <w:szCs w:val="28"/>
+        </w:rPr>
+        <w:t>thereby</w:t>
+      </w:r>
+      <w:r>
+        <w:rPr>
+          <w:rFonts w:ascii="Arial" w:hAnsi="Arial" w:cs="Arial"/>
+          <w:b/>
+          <w:bCs/>
+          <w:sz w:val="28"/>
+          <w:szCs w:val="28"/>
+        </w:rPr>
+        <w:t xml:space="preserve"> </w:t>
+      </w:r>
+      <w:r>
+        <w:rPr>
+          <w:rFonts w:ascii="Arial" w:hAnsi="Arial" w:cs="Arial"/>
+          <w:b/>
+          <w:bCs/>
+          <w:sz w:val="28"/>
+          <w:szCs w:val="28"/>
+        </w:rPr>
+        <w:t>all tasks were perform</w:t>
+      </w:r>
+      <w:r>
+        <w:rPr>
+          <w:rFonts w:ascii="Arial" w:hAnsi="Arial" w:cs="Arial"/>
+          <w:b/>
+          <w:bCs/>
+          <w:sz w:val="28"/>
+          <w:szCs w:val="28"/>
+        </w:rPr>
+        <w:t>ed</w:t>
+      </w:r>
+      <w:r>
+        <w:rPr>
+          <w:rFonts w:ascii="Arial" w:hAnsi="Arial" w:cs="Arial"/>
+          <w:b/>
+          <w:bCs/>
+          <w:sz w:val="28"/>
+          <w:szCs w:val="28"/>
+        </w:rPr>
+        <w:t xml:space="preserve"> in </w:t>
+      </w:r>
+      <w:r>
+        <w:rPr>
+          <w:rFonts w:ascii="Arial" w:hAnsi="Arial" w:cs="Arial"/>
+          <w:b/>
+          <w:bCs/>
+          <w:sz w:val="28"/>
+          <w:szCs w:val="28"/>
+        </w:rPr>
+        <w:t>unanimity.</w:t>
+      </w:r>
     </w:p>
     <w:p>
       <w:pPr>
@@ -3367,6 +3385,119 @@
       </w:rPr>
     </w:lvl>
   </w:abstractNum>
+  <w:abstractNum w:abstractNumId="5" w15:restartNumberingAfterBreak="0">
+    <w:nsid w:val="7C505D4E"/>
+    <w:multiLevelType w:val="hybridMultilevel"/>
+    <w:tmpl w:val="8874597C"/>
+    <w:lvl w:ilvl="0" w:tplc="08090001">
+      <w:start w:val="1"/>
+      <w:numFmt w:val="bullet"/>
+      <w:lvlText w:val=""/>
+      <w:lvlJc w:val="left"/>
+      <w:pPr>
+        <w:ind w:left="720" w:hanging="360"/>
+      </w:pPr>
+      <w:rPr>
+        <w:rFonts w:ascii="Symbol" w:hAnsi="Symbol" w:hint="default"/>
+      </w:rPr>
+    </w:lvl>
+    <w:lvl w:ilvl="1" w:tplc="08090003" w:tentative="1">
+      <w:start w:val="1"/>
+      <w:numFmt w:val="bullet"/>
+      <w:lvlText w:val="o"/>
+      <w:lvlJc w:val="left"/>
+      <w:pPr>
+        <w:ind w:left="1440" w:hanging="360"/>
+      </w:pPr>
+      <w:rPr>
+        <w:rFonts w:ascii="Courier New" w:hAnsi="Courier New" w:cs="Courier New" w:hint="default"/>
+      </w:rPr>
+    </w:lvl>
+    <w:lvl w:ilvl="2" w:tplc="08090005" w:tentative="1">
+      <w:start w:val="1"/>
+      <w:numFmt w:val="bullet"/>
+      <w:lvlText w:val=""/>
+      <w:lvlJc w:val="left"/>
+      <w:pPr>
+        <w:ind w:left="2160" w:hanging="360"/>
+      </w:pPr>
+      <w:rPr>
+        <w:rFonts w:ascii="Wingdings" w:hAnsi="Wingdings" w:hint="default"/>
+      </w:rPr>
+    </w:lvl>
+    <w:lvl w:ilvl="3" w:tplc="08090001" w:tentative="1">
+      <w:start w:val="1"/>
+      <w:numFmt w:val="bullet"/>
+      <w:lvlText w:val=""/>
+      <w:lvlJc w:val="left"/>
+      <w:pPr>
+        <w:ind w:left="2880" w:hanging="360"/>
+      </w:pPr>
+      <w:rPr>
+        <w:rFonts w:ascii="Symbol" w:hAnsi="Symbol" w:hint="default"/>
+      </w:rPr>
+    </w:lvl>
+    <w:lvl w:ilvl="4" w:tplc="08090003" w:tentative="1">
+      <w:start w:val="1"/>
+      <w:numFmt w:val="bullet"/>
+      <w:lvlText w:val="o"/>
+      <w:lvlJc w:val="left"/>
+      <w:pPr>
+        <w:ind w:left="3600" w:hanging="360"/>
+      </w:pPr>
+      <w:rPr>
+        <w:rFonts w:ascii="Courier New" w:hAnsi="Courier New" w:cs="Courier New" w:hint="default"/>
+      </w:rPr>
+    </w:lvl>
+    <w:lvl w:ilvl="5" w:tplc="08090005" w:tentative="1">
+      <w:start w:val="1"/>
+      <w:numFmt w:val="bullet"/>
+      <w:lvlText w:val=""/>
+      <w:lvlJc w:val="left"/>
+      <w:pPr>
+        <w:ind w:left="4320" w:hanging="360"/>
+      </w:pPr>
+      <w:rPr>
+        <w:rFonts w:ascii="Wingdings" w:hAnsi="Wingdings" w:hint="default"/>
+      </w:rPr>
+    </w:lvl>
+    <w:lvl w:ilvl="6" w:tplc="08090001" w:tentative="1">
+      <w:start w:val="1"/>
+      <w:numFmt w:val="bullet"/>
+      <w:lvlText w:val=""/>
+      <w:lvlJc w:val="left"/>
+      <w:pPr>
+        <w:ind w:left="5040" w:hanging="360"/>
+      </w:pPr>
+      <w:rPr>
+        <w:rFonts w:ascii="Symbol" w:hAnsi="Symbol" w:hint="default"/>
+      </w:rPr>
+    </w:lvl>
+    <w:lvl w:ilvl="7" w:tplc="08090003" w:tentative="1">
+      <w:start w:val="1"/>
+      <w:numFmt w:val="bullet"/>
+      <w:lvlText w:val="o"/>
+      <w:lvlJc w:val="left"/>
+      <w:pPr>
+        <w:ind w:left="5760" w:hanging="360"/>
+      </w:pPr>
+      <w:rPr>
+        <w:rFonts w:ascii="Courier New" w:hAnsi="Courier New" w:cs="Courier New" w:hint="default"/>
+      </w:rPr>
+    </w:lvl>
+    <w:lvl w:ilvl="8" w:tplc="08090005" w:tentative="1">
+      <w:start w:val="1"/>
+      <w:numFmt w:val="bullet"/>
+      <w:lvlText w:val=""/>
+      <w:lvlJc w:val="left"/>
+      <w:pPr>
+        <w:ind w:left="6480" w:hanging="360"/>
+      </w:pPr>
+      <w:rPr>
+        <w:rFonts w:ascii="Wingdings" w:hAnsi="Wingdings" w:hint="default"/>
+      </w:rPr>
+    </w:lvl>
+  </w:abstractNum>
   <w:num w:numId="1" w16cid:durableId="947661000">
     <w:abstractNumId w:val="3"/>
   </w:num>
@@ -3381,6 +3512,9 @@
   </w:num>
   <w:num w:numId="5" w16cid:durableId="249893065">
     <w:abstractNumId w:val="0"/>
+  </w:num>
+  <w:num w:numId="6" w16cid:durableId="322928081">
+    <w:abstractNumId w:val="5"/>
   </w:num>
 </w:numbering>
 </file>
@@ -3804,6 +3938,7 @@
   <w:style w:type="character" w:default="1" w:styleId="DefaultParagraphFont">
     <w:name w:val="Default Paragraph Font"/>
     <w:uiPriority w:val="1"/>
+    <w:semiHidden/>
     <w:unhideWhenUsed/>
   </w:style>
   <w:style w:type="table" w:default="1" w:styleId="TableNormal">

</xml_diff>